<commit_message>
Finished A2, Add comments later
Add comments for understandability later
</commit_message>
<xml_diff>
--- a/Assignments/Assignment 2/BTI225 Assignment 2.docx
+++ b/Assignments/Assignment 2/BTI225 Assignment 2.docx
@@ -36,8 +36,6 @@
       <w:r>
         <w:t>Jun</w:t>
       </w:r>
-      <w:bookmarkStart w:id="0" w:name="_GoBack"/>
-      <w:bookmarkEnd w:id="0"/>
       <w:r>
         <w:t xml:space="preserve"> </w:t>
       </w:r>
@@ -2466,6 +2464,9 @@
         <w:br/>
       </w:r>
       <w:r>
+        <w:t>a</w:t>
+      </w:r>
+      <w:r>
         <w:t xml:space="preserve">Joined: </w:t>
       </w:r>
       <w:r>
@@ -2926,8 +2927,14 @@
       <w:pPr>
         <w:pStyle w:val="ListParagraph"/>
         <w:ind w:left="1440"/>
-      </w:pPr>
-      <w:r>
+        <w:rPr>
+          <w:lang w:val="de-DE"/>
+        </w:rPr>
+      </w:pPr>
+      <w:r>
+        <w:rPr>
+          <w:lang w:val="de-DE"/>
+        </w:rPr>
         <w:t xml:space="preserve">Customer 73: Melissa Bennett (mbennett@gmail.com) </w:t>
       </w:r>
     </w:p>
@@ -4284,7 +4291,19 @@
           <w:rPr>
             <w:rStyle w:val="Hyperlink"/>
           </w:rPr>
-          <w:t>Sample</w:t>
+          <w:t>Sam</w:t>
+        </w:r>
+        <w:r>
+          <w:rPr>
+            <w:rStyle w:val="Hyperlink"/>
+          </w:rPr>
+          <w:t>p</w:t>
+        </w:r>
+        <w:r>
+          <w:rPr>
+            <w:rStyle w:val="Hyperlink"/>
+          </w:rPr>
+          <w:t>le</w:t>
         </w:r>
       </w:hyperlink>
       <w:r>
@@ -4305,7 +4324,12 @@
         <w:t>s</w:t>
       </w:r>
       <w:r>
-        <w:t xml:space="preserve"> will be different, as you will run your program at a different time.</w:t>
+        <w:t xml:space="preserve"> </w:t>
+      </w:r>
+      <w:bookmarkStart w:id="0" w:name="_GoBack"/>
+      <w:bookmarkEnd w:id="0"/>
+      <w:r>
+        <w:t>will be different, as you will run your program at a different time.</w:t>
       </w:r>
     </w:p>
     <w:p>

</xml_diff>